<commit_message>
atualização no conteudos da faculdade
</commit_message>
<xml_diff>
--- a/Kultivi/curso-ingles/meu-dicionario.docx
+++ b/Kultivi/curso-ingles/meu-dicionario.docx
@@ -253,6 +253,626 @@
         <w:rPr>
           <w:sz w:val="24"/>
           <w:szCs w:val="24"/>
+        </w:rPr>
+      </w:pPr>
+      <w:proofErr w:type="spellStart"/>
+      <w:r>
+        <w:rPr>
+          <w:b/>
+          <w:bCs/>
+          <w:sz w:val="24"/>
+          <w:szCs w:val="24"/>
+        </w:rPr>
+        <w:t>To</w:t>
+      </w:r>
+      <w:proofErr w:type="spellEnd"/>
+      <w:r>
+        <w:rPr>
+          <w:b/>
+          <w:bCs/>
+          <w:sz w:val="24"/>
+          <w:szCs w:val="24"/>
+        </w:rPr>
+        <w:t xml:space="preserve"> </w:t>
+      </w:r>
+      <w:proofErr w:type="spellStart"/>
+      <w:r>
+        <w:rPr>
+          <w:b/>
+          <w:bCs/>
+          <w:sz w:val="24"/>
+          <w:szCs w:val="24"/>
+        </w:rPr>
+        <w:t>answer</w:t>
+      </w:r>
+      <w:proofErr w:type="spellEnd"/>
+      <w:r>
+        <w:rPr>
+          <w:b/>
+          <w:bCs/>
+          <w:sz w:val="24"/>
+          <w:szCs w:val="24"/>
+        </w:rPr>
+        <w:t>:</w:t>
+      </w:r>
+      <w:r>
+        <w:rPr>
+          <w:sz w:val="24"/>
+          <w:szCs w:val="24"/>
+        </w:rPr>
+        <w:t xml:space="preserve"> Verbo “responder”</w:t>
+      </w:r>
+    </w:p>
+    <w:p>
+      <w:pPr>
+        <w:rPr>
+          <w:sz w:val="24"/>
+          <w:szCs w:val="24"/>
+        </w:rPr>
+      </w:pPr>
+      <w:proofErr w:type="spellStart"/>
+      <w:r>
+        <w:rPr>
+          <w:b/>
+          <w:bCs/>
+          <w:sz w:val="24"/>
+          <w:szCs w:val="24"/>
+        </w:rPr>
+        <w:t>To</w:t>
+      </w:r>
+      <w:proofErr w:type="spellEnd"/>
+      <w:r>
+        <w:rPr>
+          <w:b/>
+          <w:bCs/>
+          <w:sz w:val="24"/>
+          <w:szCs w:val="24"/>
+        </w:rPr>
+        <w:t xml:space="preserve"> </w:t>
+      </w:r>
+      <w:proofErr w:type="spellStart"/>
+      <w:r>
+        <w:rPr>
+          <w:b/>
+          <w:bCs/>
+          <w:sz w:val="24"/>
+          <w:szCs w:val="24"/>
+        </w:rPr>
+        <w:t>talk</w:t>
+      </w:r>
+      <w:proofErr w:type="spellEnd"/>
+      <w:r>
+        <w:rPr>
+          <w:b/>
+          <w:bCs/>
+          <w:sz w:val="24"/>
+          <w:szCs w:val="24"/>
+        </w:rPr>
+        <w:t>:</w:t>
+      </w:r>
+      <w:r>
+        <w:rPr>
+          <w:sz w:val="24"/>
+          <w:szCs w:val="24"/>
+        </w:rPr>
+        <w:t xml:space="preserve"> Verbo “falar” e</w:t>
+      </w:r>
+      <w:r>
+        <w:rPr>
+          <w:sz w:val="24"/>
+          <w:szCs w:val="24"/>
+        </w:rPr>
+        <w:t xml:space="preserve"> “conversar”</w:t>
+      </w:r>
+    </w:p>
+    <w:p>
+      <w:pPr>
+        <w:rPr>
+          <w:sz w:val="24"/>
+          <w:szCs w:val="24"/>
+        </w:rPr>
+      </w:pPr>
+      <w:proofErr w:type="spellStart"/>
+      <w:r>
+        <w:rPr>
+          <w:b/>
+          <w:bCs/>
+          <w:sz w:val="24"/>
+          <w:szCs w:val="24"/>
+        </w:rPr>
+        <w:t>To</w:t>
+      </w:r>
+      <w:proofErr w:type="spellEnd"/>
+      <w:r>
+        <w:rPr>
+          <w:b/>
+          <w:bCs/>
+          <w:sz w:val="24"/>
+          <w:szCs w:val="24"/>
+        </w:rPr>
+        <w:t xml:space="preserve"> </w:t>
+      </w:r>
+      <w:proofErr w:type="spellStart"/>
+      <w:r>
+        <w:rPr>
+          <w:b/>
+          <w:bCs/>
+          <w:sz w:val="24"/>
+          <w:szCs w:val="24"/>
+        </w:rPr>
+        <w:t>study</w:t>
+      </w:r>
+      <w:proofErr w:type="spellEnd"/>
+      <w:r>
+        <w:rPr>
+          <w:b/>
+          <w:bCs/>
+          <w:sz w:val="24"/>
+          <w:szCs w:val="24"/>
+        </w:rPr>
+        <w:t>:</w:t>
+      </w:r>
+      <w:r>
+        <w:rPr>
+          <w:sz w:val="24"/>
+          <w:szCs w:val="24"/>
+        </w:rPr>
+        <w:t xml:space="preserve"> Verbo “estudar”</w:t>
+      </w:r>
+    </w:p>
+    <w:p>
+      <w:pPr>
+        <w:rPr>
+          <w:sz w:val="24"/>
+          <w:szCs w:val="24"/>
+        </w:rPr>
+      </w:pPr>
+      <w:proofErr w:type="spellStart"/>
+      <w:r>
+        <w:rPr>
+          <w:b/>
+          <w:bCs/>
+          <w:sz w:val="24"/>
+          <w:szCs w:val="24"/>
+        </w:rPr>
+        <w:t>To</w:t>
+      </w:r>
+      <w:proofErr w:type="spellEnd"/>
+      <w:r>
+        <w:rPr>
+          <w:b/>
+          <w:bCs/>
+          <w:sz w:val="24"/>
+          <w:szCs w:val="24"/>
+        </w:rPr>
+        <w:t xml:space="preserve"> help:</w:t>
+      </w:r>
+      <w:r>
+        <w:rPr>
+          <w:sz w:val="24"/>
+          <w:szCs w:val="24"/>
+        </w:rPr>
+        <w:t xml:space="preserve"> Verbo “ajudar”</w:t>
+      </w:r>
+    </w:p>
+    <w:p>
+      <w:pPr>
+        <w:rPr>
+          <w:sz w:val="24"/>
+          <w:szCs w:val="24"/>
+        </w:rPr>
+      </w:pPr>
+      <w:proofErr w:type="spellStart"/>
+      <w:r>
+        <w:rPr>
+          <w:b/>
+          <w:bCs/>
+          <w:sz w:val="24"/>
+          <w:szCs w:val="24"/>
+        </w:rPr>
+        <w:t>To</w:t>
+      </w:r>
+      <w:proofErr w:type="spellEnd"/>
+      <w:r>
+        <w:rPr>
+          <w:b/>
+          <w:bCs/>
+          <w:sz w:val="24"/>
+          <w:szCs w:val="24"/>
+        </w:rPr>
+        <w:t xml:space="preserve"> </w:t>
+      </w:r>
+      <w:proofErr w:type="spellStart"/>
+      <w:r>
+        <w:rPr>
+          <w:b/>
+          <w:bCs/>
+          <w:sz w:val="24"/>
+          <w:szCs w:val="24"/>
+        </w:rPr>
+        <w:t>have</w:t>
+      </w:r>
+      <w:proofErr w:type="spellEnd"/>
+      <w:r>
+        <w:rPr>
+          <w:b/>
+          <w:bCs/>
+          <w:sz w:val="24"/>
+          <w:szCs w:val="24"/>
+        </w:rPr>
+        <w:t>:</w:t>
+      </w:r>
+      <w:r>
+        <w:rPr>
+          <w:sz w:val="24"/>
+          <w:szCs w:val="24"/>
+        </w:rPr>
+        <w:t xml:space="preserve"> Verbo “ter”</w:t>
+      </w:r>
+    </w:p>
+    <w:p>
+      <w:pPr>
+        <w:rPr>
+          <w:sz w:val="24"/>
+          <w:szCs w:val="24"/>
+        </w:rPr>
+      </w:pPr>
+      <w:proofErr w:type="spellStart"/>
+      <w:r>
+        <w:rPr>
+          <w:b/>
+          <w:bCs/>
+          <w:sz w:val="24"/>
+          <w:szCs w:val="24"/>
+        </w:rPr>
+        <w:t>To</w:t>
+      </w:r>
+      <w:proofErr w:type="spellEnd"/>
+      <w:r>
+        <w:rPr>
+          <w:b/>
+          <w:bCs/>
+          <w:sz w:val="24"/>
+          <w:szCs w:val="24"/>
+        </w:rPr>
+        <w:t xml:space="preserve"> </w:t>
+      </w:r>
+      <w:proofErr w:type="spellStart"/>
+      <w:r>
+        <w:rPr>
+          <w:b/>
+          <w:bCs/>
+          <w:sz w:val="24"/>
+          <w:szCs w:val="24"/>
+        </w:rPr>
+        <w:t>act</w:t>
+      </w:r>
+      <w:proofErr w:type="spellEnd"/>
+      <w:r>
+        <w:rPr>
+          <w:b/>
+          <w:bCs/>
+          <w:sz w:val="24"/>
+          <w:szCs w:val="24"/>
+        </w:rPr>
+        <w:t>:</w:t>
+      </w:r>
+      <w:r>
+        <w:rPr>
+          <w:sz w:val="24"/>
+          <w:szCs w:val="24"/>
+        </w:rPr>
+        <w:t xml:space="preserve"> Verbo “atuar”</w:t>
+      </w:r>
+      <w:r>
+        <w:rPr>
+          <w:sz w:val="24"/>
+          <w:szCs w:val="24"/>
+        </w:rPr>
+        <w:t xml:space="preserve"> </w:t>
+      </w:r>
+      <w:proofErr w:type="spellStart"/>
+      <w:proofErr w:type="gramStart"/>
+      <w:r>
+        <w:rPr>
+          <w:sz w:val="24"/>
+          <w:szCs w:val="24"/>
+        </w:rPr>
+        <w:t>or</w:t>
+      </w:r>
+      <w:proofErr w:type="spellEnd"/>
+      <w:r>
+        <w:rPr>
+          <w:sz w:val="24"/>
+          <w:szCs w:val="24"/>
+        </w:rPr>
+        <w:t xml:space="preserve"> ”a</w:t>
+      </w:r>
+      <w:r>
+        <w:rPr>
+          <w:sz w:val="24"/>
+          <w:szCs w:val="24"/>
+        </w:rPr>
+        <w:t>gir</w:t>
+      </w:r>
+      <w:proofErr w:type="gramEnd"/>
+      <w:r>
+        <w:rPr>
+          <w:sz w:val="24"/>
+          <w:szCs w:val="24"/>
+        </w:rPr>
+        <w:t>”</w:t>
+      </w:r>
+    </w:p>
+    <w:p>
+      <w:pPr>
+        <w:rPr>
+          <w:sz w:val="24"/>
+          <w:szCs w:val="24"/>
+        </w:rPr>
+      </w:pPr>
+      <w:proofErr w:type="spellStart"/>
+      <w:r>
+        <w:rPr>
+          <w:b/>
+          <w:bCs/>
+          <w:sz w:val="24"/>
+          <w:szCs w:val="24"/>
+        </w:rPr>
+        <w:t>To</w:t>
+      </w:r>
+      <w:proofErr w:type="spellEnd"/>
+      <w:r>
+        <w:rPr>
+          <w:b/>
+          <w:bCs/>
+          <w:sz w:val="24"/>
+          <w:szCs w:val="24"/>
+        </w:rPr>
+        <w:t xml:space="preserve"> play:</w:t>
+      </w:r>
+      <w:r>
+        <w:rPr>
+          <w:sz w:val="24"/>
+          <w:szCs w:val="24"/>
+        </w:rPr>
+        <w:t xml:space="preserve"> Verbo “brincar”, “jogar” ou “tocar”</w:t>
+      </w:r>
+    </w:p>
+    <w:p>
+      <w:pPr>
+        <w:rPr>
+          <w:sz w:val="24"/>
+          <w:szCs w:val="24"/>
+        </w:rPr>
+      </w:pPr>
+      <w:proofErr w:type="spellStart"/>
+      <w:r>
+        <w:rPr>
+          <w:b/>
+          <w:bCs/>
+          <w:sz w:val="24"/>
+          <w:szCs w:val="24"/>
+        </w:rPr>
+        <w:t>To</w:t>
+      </w:r>
+      <w:proofErr w:type="spellEnd"/>
+      <w:r>
+        <w:rPr>
+          <w:b/>
+          <w:bCs/>
+          <w:sz w:val="24"/>
+          <w:szCs w:val="24"/>
+        </w:rPr>
+        <w:t xml:space="preserve"> </w:t>
+      </w:r>
+      <w:proofErr w:type="spellStart"/>
+      <w:r>
+        <w:rPr>
+          <w:b/>
+          <w:bCs/>
+          <w:sz w:val="24"/>
+          <w:szCs w:val="24"/>
+        </w:rPr>
+        <w:t>buy</w:t>
+      </w:r>
+      <w:proofErr w:type="spellEnd"/>
+      <w:r>
+        <w:rPr>
+          <w:b/>
+          <w:bCs/>
+          <w:sz w:val="24"/>
+          <w:szCs w:val="24"/>
+        </w:rPr>
+        <w:t>:</w:t>
+      </w:r>
+      <w:r>
+        <w:rPr>
+          <w:sz w:val="24"/>
+          <w:szCs w:val="24"/>
+        </w:rPr>
+        <w:t xml:space="preserve"> Verbo “comprar”</w:t>
+      </w:r>
+    </w:p>
+    <w:p>
+      <w:pPr>
+        <w:rPr>
+          <w:sz w:val="24"/>
+          <w:szCs w:val="24"/>
+        </w:rPr>
+      </w:pPr>
+      <w:proofErr w:type="spellStart"/>
+      <w:r>
+        <w:rPr>
+          <w:b/>
+          <w:bCs/>
+          <w:sz w:val="24"/>
+          <w:szCs w:val="24"/>
+        </w:rPr>
+        <w:t>To</w:t>
+      </w:r>
+      <w:proofErr w:type="spellEnd"/>
+      <w:r>
+        <w:rPr>
+          <w:b/>
+          <w:bCs/>
+          <w:sz w:val="24"/>
+          <w:szCs w:val="24"/>
+        </w:rPr>
+        <w:t xml:space="preserve"> </w:t>
+      </w:r>
+      <w:proofErr w:type="spellStart"/>
+      <w:r>
+        <w:rPr>
+          <w:b/>
+          <w:bCs/>
+          <w:sz w:val="24"/>
+          <w:szCs w:val="24"/>
+        </w:rPr>
+        <w:t>sell</w:t>
+      </w:r>
+      <w:proofErr w:type="spellEnd"/>
+      <w:r>
+        <w:rPr>
+          <w:b/>
+          <w:bCs/>
+          <w:sz w:val="24"/>
+          <w:szCs w:val="24"/>
+        </w:rPr>
+        <w:t>:</w:t>
+      </w:r>
+      <w:r>
+        <w:rPr>
+          <w:sz w:val="24"/>
+          <w:szCs w:val="24"/>
+        </w:rPr>
+        <w:t xml:space="preserve"> </w:t>
+      </w:r>
+      <w:proofErr w:type="spellStart"/>
+      <w:r>
+        <w:rPr>
+          <w:sz w:val="24"/>
+          <w:szCs w:val="24"/>
+        </w:rPr>
+        <w:t>Verco</w:t>
+      </w:r>
+      <w:proofErr w:type="spellEnd"/>
+      <w:r>
+        <w:rPr>
+          <w:sz w:val="24"/>
+          <w:szCs w:val="24"/>
+        </w:rPr>
+        <w:t xml:space="preserve"> “vender”</w:t>
+      </w:r>
+    </w:p>
+    <w:p>
+      <w:pPr>
+        <w:rPr>
+          <w:sz w:val="24"/>
+          <w:szCs w:val="24"/>
+        </w:rPr>
+      </w:pPr>
+      <w:proofErr w:type="spellStart"/>
+      <w:r>
+        <w:rPr>
+          <w:b/>
+          <w:bCs/>
+          <w:sz w:val="24"/>
+          <w:szCs w:val="24"/>
+        </w:rPr>
+        <w:t>To</w:t>
+      </w:r>
+      <w:proofErr w:type="spellEnd"/>
+      <w:r>
+        <w:rPr>
+          <w:b/>
+          <w:bCs/>
+          <w:sz w:val="24"/>
+          <w:szCs w:val="24"/>
+        </w:rPr>
+        <w:t xml:space="preserve"> </w:t>
+      </w:r>
+      <w:proofErr w:type="spellStart"/>
+      <w:r>
+        <w:rPr>
+          <w:b/>
+          <w:bCs/>
+          <w:sz w:val="24"/>
+          <w:szCs w:val="24"/>
+        </w:rPr>
+        <w:t>rent</w:t>
+      </w:r>
+      <w:proofErr w:type="spellEnd"/>
+      <w:r>
+        <w:rPr>
+          <w:b/>
+          <w:bCs/>
+          <w:sz w:val="24"/>
+          <w:szCs w:val="24"/>
+        </w:rPr>
+        <w:t>:</w:t>
+      </w:r>
+      <w:r>
+        <w:rPr>
+          <w:sz w:val="24"/>
+          <w:szCs w:val="24"/>
+        </w:rPr>
+        <w:t xml:space="preserve"> Verbo “alugar”</w:t>
+      </w:r>
+    </w:p>
+    <w:p>
+      <w:pPr>
+        <w:rPr>
+          <w:sz w:val="24"/>
+          <w:szCs w:val="24"/>
+        </w:rPr>
+      </w:pPr>
+      <w:r>
+        <w:rPr>
+          <w:b/>
+          <w:bCs/>
+          <w:sz w:val="24"/>
+          <w:szCs w:val="24"/>
+        </w:rPr>
+        <w:t>He:</w:t>
+      </w:r>
+      <w:r>
+        <w:rPr>
+          <w:sz w:val="24"/>
+          <w:szCs w:val="24"/>
+        </w:rPr>
+        <w:t xml:space="preserve"> ele</w:t>
+      </w:r>
+    </w:p>
+    <w:p>
+      <w:pPr>
+        <w:rPr>
+          <w:sz w:val="24"/>
+          <w:szCs w:val="24"/>
+        </w:rPr>
+      </w:pPr>
+      <w:r>
+        <w:rPr>
+          <w:b/>
+          <w:bCs/>
+          <w:sz w:val="24"/>
+          <w:szCs w:val="24"/>
+        </w:rPr>
+        <w:t>She:</w:t>
+      </w:r>
+      <w:r>
+        <w:rPr>
+          <w:sz w:val="24"/>
+          <w:szCs w:val="24"/>
+        </w:rPr>
+        <w:t xml:space="preserve"> ela</w:t>
+      </w:r>
+    </w:p>
+    <w:p>
+      <w:pPr>
+        <w:rPr>
+          <w:sz w:val="24"/>
+          <w:szCs w:val="24"/>
           <w:lang w:val="en-US"/>
         </w:rPr>
       </w:pPr>
@@ -264,7 +884,7 @@
           <w:szCs w:val="24"/>
           <w:lang w:val="en-US"/>
         </w:rPr>
-        <w:t>To answer:</w:t>
+        <w:t>They:</w:t>
       </w:r>
       <w:r>
         <w:rPr>
@@ -272,105 +892,42 @@
           <w:szCs w:val="24"/>
           <w:lang w:val="en-US"/>
         </w:rPr>
-        <w:t xml:space="preserve"> Verbo “responder”</w:t>
-      </w:r>
-    </w:p>
-    <w:p>
-      <w:pPr>
-        <w:rPr>
-          <w:sz w:val="24"/>
-          <w:szCs w:val="24"/>
-        </w:rPr>
-      </w:pPr>
-      <w:proofErr w:type="spellStart"/>
-      <w:r>
-        <w:rPr>
-          <w:b/>
-          <w:bCs/>
-          <w:sz w:val="24"/>
-          <w:szCs w:val="24"/>
-        </w:rPr>
-        <w:t>To</w:t>
-      </w:r>
-      <w:proofErr w:type="spellEnd"/>
-      <w:r>
-        <w:rPr>
-          <w:b/>
-          <w:bCs/>
-          <w:sz w:val="24"/>
-          <w:szCs w:val="24"/>
-        </w:rPr>
         <w:t xml:space="preserve"> </w:t>
       </w:r>
       <w:proofErr w:type="spellStart"/>
       <w:r>
         <w:rPr>
-          <w:b/>
-          <w:bCs/>
-          <w:sz w:val="24"/>
-          <w:szCs w:val="24"/>
-        </w:rPr>
-        <w:t>talk</w:t>
-      </w:r>
-      <w:proofErr w:type="spellEnd"/>
-      <w:r>
-        <w:rPr>
-          <w:b/>
-          <w:bCs/>
-          <w:sz w:val="24"/>
-          <w:szCs w:val="24"/>
-        </w:rPr>
-        <w:t>:</w:t>
-      </w:r>
-      <w:r>
-        <w:rPr>
-          <w:sz w:val="24"/>
-          <w:szCs w:val="24"/>
-        </w:rPr>
-        <w:t xml:space="preserve"> Verbo “falar” e</w:t>
-      </w:r>
-      <w:r>
-        <w:rPr>
-          <w:sz w:val="24"/>
-          <w:szCs w:val="24"/>
-        </w:rPr>
-        <w:t xml:space="preserve"> “conversar”</w:t>
-      </w:r>
-    </w:p>
-    <w:p>
-      <w:pPr>
-        <w:rPr>
           <w:sz w:val="24"/>
           <w:szCs w:val="24"/>
           <w:lang w:val="en-US"/>
         </w:rPr>
-      </w:pPr>
-      <w:r>
-        <w:rPr>
-          <w:b/>
-          <w:bCs/>
+        <w:t>eles</w:t>
+      </w:r>
+      <w:proofErr w:type="spellEnd"/>
+      <w:r>
+        <w:rPr>
           <w:sz w:val="24"/>
           <w:szCs w:val="24"/>
           <w:lang w:val="en-US"/>
         </w:rPr>
-        <w:t>To study:</w:t>
-      </w:r>
+        <w:t>/</w:t>
+      </w:r>
+      <w:proofErr w:type="spellStart"/>
       <w:r>
         <w:rPr>
           <w:sz w:val="24"/>
           <w:szCs w:val="24"/>
           <w:lang w:val="en-US"/>
         </w:rPr>
-        <w:t xml:space="preserve"> Verbo “</w:t>
-      </w:r>
-      <w:proofErr w:type="spellStart"/>
+        <w:t>el</w:t>
+      </w:r>
       <w:r>
         <w:rPr>
           <w:sz w:val="24"/>
           <w:szCs w:val="24"/>
           <w:lang w:val="en-US"/>
         </w:rPr>
-        <w:t>estudar</w:t>
+        <w:t>as</w:t>
       </w:r>
       <w:proofErr w:type="spellEnd"/>
       <w:r>
@@ -379,34 +936,34 @@
           <w:szCs w:val="24"/>
           <w:lang w:val="en-US"/>
         </w:rPr>
-        <w:t>”</w:t>
-      </w:r>
-    </w:p>
-    <w:p>
-      <w:pPr>
+        <w:t>/</w:t>
+      </w:r>
+      <w:proofErr w:type="spellStart"/>
+      <w:r>
         <w:rPr>
           <w:sz w:val="24"/>
           <w:szCs w:val="24"/>
           <w:lang w:val="en-US"/>
         </w:rPr>
-      </w:pPr>
-      <w:r>
-        <w:rPr>
-          <w:b/>
-          <w:bCs/>
+        <w:t>neutro</w:t>
+      </w:r>
+      <w:proofErr w:type="spellEnd"/>
+    </w:p>
+    <w:p>
+      <w:pPr>
+        <w:rPr>
           <w:sz w:val="24"/>
           <w:szCs w:val="24"/>
           <w:lang w:val="en-US"/>
         </w:rPr>
-        <w:t>To help:</w:t>
-      </w:r>
+      </w:pPr>
       <w:r>
         <w:rPr>
           <w:sz w:val="24"/>
           <w:szCs w:val="24"/>
           <w:lang w:val="en-US"/>
         </w:rPr>
-        <w:t xml:space="preserve"> Verbo “</w:t>
+        <w:t xml:space="preserve">It: </w:t>
       </w:r>
       <w:proofErr w:type="spellStart"/>
       <w:r>
@@ -415,415 +972,68 @@
           <w:szCs w:val="24"/>
           <w:lang w:val="en-US"/>
         </w:rPr>
-        <w:t>ajudar</w:t>
-      </w:r>
-      <w:proofErr w:type="spellEnd"/>
-      <w:r>
+        <w:t>Neutro</w:t>
+      </w:r>
+      <w:proofErr w:type="spellEnd"/>
+    </w:p>
+    <w:p>
+      <w:pPr>
         <w:rPr>
           <w:sz w:val="24"/>
           <w:szCs w:val="24"/>
           <w:lang w:val="en-US"/>
         </w:rPr>
-        <w:t>”</w:t>
-      </w:r>
-    </w:p>
-    <w:p>
-      <w:pPr>
-        <w:rPr>
-          <w:sz w:val="24"/>
-          <w:szCs w:val="24"/>
-        </w:rPr>
-      </w:pPr>
-      <w:proofErr w:type="spellStart"/>
-      <w:r>
-        <w:rPr>
-          <w:b/>
-          <w:bCs/>
-          <w:sz w:val="24"/>
-          <w:szCs w:val="24"/>
-        </w:rPr>
-        <w:t>To</w:t>
-      </w:r>
-      <w:proofErr w:type="spellEnd"/>
-      <w:r>
-        <w:rPr>
-          <w:b/>
-          <w:bCs/>
-          <w:sz w:val="24"/>
-          <w:szCs w:val="24"/>
-        </w:rPr>
-        <w:t xml:space="preserve"> </w:t>
-      </w:r>
-      <w:proofErr w:type="spellStart"/>
-      <w:r>
-        <w:rPr>
-          <w:b/>
-          <w:bCs/>
-          <w:sz w:val="24"/>
-          <w:szCs w:val="24"/>
-        </w:rPr>
-        <w:t>have</w:t>
-      </w:r>
-      <w:proofErr w:type="spellEnd"/>
-      <w:r>
-        <w:rPr>
-          <w:b/>
-          <w:bCs/>
-          <w:sz w:val="24"/>
-          <w:szCs w:val="24"/>
-        </w:rPr>
-        <w:t>:</w:t>
-      </w:r>
-      <w:r>
-        <w:rPr>
-          <w:sz w:val="24"/>
-          <w:szCs w:val="24"/>
-        </w:rPr>
-        <w:t xml:space="preserve"> Verbo “ter”</w:t>
-      </w:r>
-    </w:p>
-    <w:p>
-      <w:pPr>
-        <w:rPr>
-          <w:sz w:val="24"/>
-          <w:szCs w:val="24"/>
-        </w:rPr>
-      </w:pPr>
-      <w:proofErr w:type="spellStart"/>
-      <w:r>
-        <w:rPr>
-          <w:b/>
-          <w:bCs/>
-          <w:sz w:val="24"/>
-          <w:szCs w:val="24"/>
-        </w:rPr>
-        <w:t>To</w:t>
-      </w:r>
-      <w:proofErr w:type="spellEnd"/>
-      <w:r>
-        <w:rPr>
-          <w:b/>
-          <w:bCs/>
-          <w:sz w:val="24"/>
-          <w:szCs w:val="24"/>
-        </w:rPr>
-        <w:t xml:space="preserve"> </w:t>
-      </w:r>
-      <w:proofErr w:type="spellStart"/>
-      <w:r>
-        <w:rPr>
-          <w:b/>
-          <w:bCs/>
-          <w:sz w:val="24"/>
-          <w:szCs w:val="24"/>
-        </w:rPr>
-        <w:t>act</w:t>
-      </w:r>
-      <w:proofErr w:type="spellEnd"/>
-      <w:r>
-        <w:rPr>
-          <w:b/>
-          <w:bCs/>
-          <w:sz w:val="24"/>
-          <w:szCs w:val="24"/>
-        </w:rPr>
-        <w:t>:</w:t>
-      </w:r>
-      <w:r>
-        <w:rPr>
-          <w:sz w:val="24"/>
-          <w:szCs w:val="24"/>
-        </w:rPr>
-        <w:t xml:space="preserve"> Verbo “atuar”</w:t>
-      </w:r>
-      <w:r>
-        <w:rPr>
-          <w:sz w:val="24"/>
-          <w:szCs w:val="24"/>
-        </w:rPr>
-        <w:t xml:space="preserve"> </w:t>
-      </w:r>
-      <w:proofErr w:type="spellStart"/>
-      <w:r>
-        <w:rPr>
-          <w:sz w:val="24"/>
-          <w:szCs w:val="24"/>
-        </w:rPr>
-        <w:t>or</w:t>
-      </w:r>
-      <w:proofErr w:type="spellEnd"/>
-      <w:r>
-        <w:rPr>
-          <w:sz w:val="24"/>
-          <w:szCs w:val="24"/>
-        </w:rPr>
-        <w:t xml:space="preserve"> ”a</w:t>
-      </w:r>
-      <w:r>
-        <w:rPr>
-          <w:sz w:val="24"/>
-          <w:szCs w:val="24"/>
-        </w:rPr>
-        <w:t>gir”</w:t>
-      </w:r>
-    </w:p>
-    <w:p>
-      <w:pPr>
-        <w:rPr>
-          <w:sz w:val="24"/>
-          <w:szCs w:val="24"/>
-        </w:rPr>
-      </w:pPr>
-      <w:proofErr w:type="spellStart"/>
-      <w:r>
-        <w:rPr>
-          <w:b/>
-          <w:bCs/>
-          <w:sz w:val="24"/>
-          <w:szCs w:val="24"/>
-        </w:rPr>
-        <w:t>To</w:t>
-      </w:r>
-      <w:proofErr w:type="spellEnd"/>
-      <w:r>
-        <w:rPr>
-          <w:b/>
-          <w:bCs/>
-          <w:sz w:val="24"/>
-          <w:szCs w:val="24"/>
-        </w:rPr>
-        <w:t xml:space="preserve"> play:</w:t>
-      </w:r>
-      <w:r>
-        <w:rPr>
-          <w:sz w:val="24"/>
-          <w:szCs w:val="24"/>
-        </w:rPr>
-        <w:t xml:space="preserve"> Verbo “brincar”, “jogar” ou “tocar”</w:t>
-      </w:r>
-    </w:p>
-    <w:p>
-      <w:pPr>
+      </w:pPr>
+      <w:r>
         <w:rPr>
           <w:sz w:val="24"/>
           <w:szCs w:val="24"/>
           <w:lang w:val="en-US"/>
         </w:rPr>
-      </w:pPr>
-      <w:r>
-        <w:rPr>
-          <w:b/>
-          <w:bCs/>
+        <w:t xml:space="preserve">We: </w:t>
+      </w:r>
+      <w:proofErr w:type="spellStart"/>
+      <w:r>
+        <w:rPr>
           <w:sz w:val="24"/>
           <w:szCs w:val="24"/>
           <w:lang w:val="en-US"/>
         </w:rPr>
-        <w:t>To buy:</w:t>
-      </w:r>
-      <w:r>
-        <w:rPr>
-          <w:sz w:val="24"/>
-          <w:szCs w:val="24"/>
-          <w:lang w:val="en-US"/>
-        </w:rPr>
-        <w:t xml:space="preserve"> V</w:t>
-      </w:r>
-      <w:r>
-        <w:rPr>
-          <w:sz w:val="24"/>
-          <w:szCs w:val="24"/>
-          <w:lang w:val="en-US"/>
-        </w:rPr>
-        <w:t>erbo “</w:t>
-      </w:r>
-      <w:proofErr w:type="spellStart"/>
-      <w:r>
-        <w:rPr>
-          <w:sz w:val="24"/>
-          <w:szCs w:val="24"/>
-          <w:lang w:val="en-US"/>
-        </w:rPr>
-        <w:t>comprar</w:t>
-      </w:r>
-      <w:proofErr w:type="spellEnd"/>
-      <w:r>
-        <w:rPr>
-          <w:sz w:val="24"/>
-          <w:szCs w:val="24"/>
-          <w:lang w:val="en-US"/>
-        </w:rPr>
-        <w:t>”</w:t>
-      </w:r>
-    </w:p>
-    <w:p>
-      <w:pPr>
-        <w:rPr>
-          <w:sz w:val="24"/>
-          <w:szCs w:val="24"/>
-          <w:lang w:val="en-US"/>
-        </w:rPr>
-      </w:pPr>
-      <w:r>
-        <w:rPr>
-          <w:b/>
-          <w:bCs/>
-          <w:sz w:val="24"/>
-          <w:szCs w:val="24"/>
-          <w:lang w:val="en-US"/>
-        </w:rPr>
-        <w:t>To sell:</w:t>
-      </w:r>
-      <w:r>
-        <w:rPr>
-          <w:sz w:val="24"/>
-          <w:szCs w:val="24"/>
-          <w:lang w:val="en-US"/>
-        </w:rPr>
-        <w:t xml:space="preserve"> Verco “vender”</w:t>
-      </w:r>
-    </w:p>
-    <w:p>
-      <w:pPr>
-        <w:rPr>
-          <w:sz w:val="24"/>
-          <w:szCs w:val="24"/>
-          <w:lang w:val="en-US"/>
-        </w:rPr>
-      </w:pPr>
-      <w:r>
-        <w:rPr>
-          <w:b/>
-          <w:bCs/>
-          <w:sz w:val="24"/>
-          <w:szCs w:val="24"/>
-          <w:lang w:val="en-US"/>
-        </w:rPr>
-        <w:t>To rent:</w:t>
-      </w:r>
-      <w:r>
-        <w:rPr>
-          <w:sz w:val="24"/>
-          <w:szCs w:val="24"/>
-          <w:lang w:val="en-US"/>
-        </w:rPr>
-        <w:t xml:space="preserve"> Verbo “</w:t>
-      </w:r>
-      <w:proofErr w:type="spellStart"/>
-      <w:r>
-        <w:rPr>
-          <w:sz w:val="24"/>
-          <w:szCs w:val="24"/>
-          <w:lang w:val="en-US"/>
-        </w:rPr>
-        <w:t>alugar</w:t>
-      </w:r>
-      <w:proofErr w:type="spellEnd"/>
-      <w:r>
-        <w:rPr>
-          <w:sz w:val="24"/>
-          <w:szCs w:val="24"/>
-          <w:lang w:val="en-US"/>
-        </w:rPr>
-        <w:t>”</w:t>
-      </w:r>
-    </w:p>
-    <w:p>
-      <w:pPr>
-        <w:rPr>
-          <w:sz w:val="24"/>
-          <w:szCs w:val="24"/>
-          <w:lang w:val="en-US"/>
-        </w:rPr>
-      </w:pPr>
-      <w:r>
-        <w:rPr>
-          <w:b/>
-          <w:bCs/>
-          <w:sz w:val="24"/>
-          <w:szCs w:val="24"/>
-          <w:lang w:val="en-US"/>
-        </w:rPr>
-        <w:t>He:</w:t>
-      </w:r>
-      <w:r>
-        <w:rPr>
-          <w:sz w:val="24"/>
-          <w:szCs w:val="24"/>
-          <w:lang w:val="en-US"/>
-        </w:rPr>
-        <w:t xml:space="preserve"> </w:t>
-      </w:r>
-      <w:proofErr w:type="spellStart"/>
-      <w:r>
-        <w:rPr>
-          <w:sz w:val="24"/>
-          <w:szCs w:val="24"/>
-          <w:lang w:val="en-US"/>
-        </w:rPr>
-        <w:t>ele</w:t>
-      </w:r>
-      <w:proofErr w:type="spellEnd"/>
-    </w:p>
-    <w:p>
-      <w:pPr>
-        <w:rPr>
-          <w:sz w:val="24"/>
-          <w:szCs w:val="24"/>
-          <w:lang w:val="en-US"/>
-        </w:rPr>
-      </w:pPr>
-      <w:r>
-        <w:rPr>
-          <w:b/>
-          <w:bCs/>
-          <w:sz w:val="24"/>
-          <w:szCs w:val="24"/>
-          <w:lang w:val="en-US"/>
-        </w:rPr>
-        <w:t>She:</w:t>
-      </w:r>
-      <w:r>
-        <w:rPr>
-          <w:sz w:val="24"/>
-          <w:szCs w:val="24"/>
-          <w:lang w:val="en-US"/>
-        </w:rPr>
-        <w:t xml:space="preserve"> </w:t>
-      </w:r>
-      <w:proofErr w:type="spellStart"/>
-      <w:r>
-        <w:rPr>
-          <w:sz w:val="24"/>
-          <w:szCs w:val="24"/>
-          <w:lang w:val="en-US"/>
-        </w:rPr>
-        <w:t>ela</w:t>
-      </w:r>
-      <w:proofErr w:type="spellEnd"/>
-    </w:p>
-    <w:p>
-      <w:pPr>
-        <w:rPr>
-          <w:sz w:val="24"/>
-          <w:szCs w:val="24"/>
-        </w:rPr>
-      </w:pPr>
-      <w:r>
-        <w:rPr>
-          <w:b/>
-          <w:bCs/>
-          <w:sz w:val="24"/>
-          <w:szCs w:val="24"/>
-        </w:rPr>
-        <w:t>They:</w:t>
-      </w:r>
-      <w:r>
-        <w:rPr>
-          <w:sz w:val="24"/>
-          <w:szCs w:val="24"/>
-        </w:rPr>
-        <w:t xml:space="preserve"> eles</w:t>
-      </w:r>
+        <w:t>Nós</w:t>
+      </w:r>
+      <w:proofErr w:type="spellEnd"/>
+    </w:p>
+    <w:p>
+      <w:pPr>
+        <w:rPr>
+          <w:sz w:val="24"/>
+          <w:szCs w:val="24"/>
+        </w:rPr>
+      </w:pPr>
+      <w:r>
+        <w:rPr>
+          <w:b/>
+          <w:bCs/>
+          <w:sz w:val="24"/>
+          <w:szCs w:val="24"/>
+        </w:rPr>
+        <w:t>Where:</w:t>
+      </w:r>
+      <w:r>
+        <w:rPr>
+          <w:sz w:val="24"/>
+          <w:szCs w:val="24"/>
+        </w:rPr>
+        <w:t xml:space="preserve"> Onde / de onde</w:t>
+      </w:r>
+    </w:p>
+    <w:p>
+      <w:pPr>
+        <w:rPr>
+          <w:sz w:val="24"/>
+          <w:szCs w:val="24"/>
+        </w:rPr>
+      </w:pPr>
     </w:p>
     <w:p>
       <w:pPr>

</xml_diff>